<commit_message>
Update data import and codebook files
- Make stylistic changes to the import and codebook QMD files.
- Update the LEAD data import and exploratory files to change the data error within the import file instead of the exploratory file.
</commit_message>
<xml_diff>
--- a/codebooks/aps_investigations_codebook.docx
+++ b/codebooks/aps_investigations_codebook.docx
@@ -1,6 +1,6 @@
 
 <file path=word/document.xml><?xml version="1.0" encoding="utf-8"?>
-<w:document xmlns:wpc="http://schemas.microsoft.com/office/word/2010/wordprocessingCanvas" xmlns:cx="http://schemas.microsoft.com/office/drawing/2014/chartex" xmlns:cx1="http://schemas.microsoft.com/office/drawing/2015/9/8/chartex" xmlns:cx2="http://schemas.microsoft.com/office/drawing/2015/10/21/chartex" xmlns:cx3="http://schemas.microsoft.com/office/drawing/2016/5/9/chartex" xmlns:cx4="http://schemas.microsoft.com/office/drawing/2016/5/10/chartex" xmlns:cx5="http://schemas.microsoft.com/office/drawing/2016/5/11/chartex" xmlns:cx6="http://schemas.microsoft.com/office/drawing/2016/5/12/chartex" xmlns:cx7="http://schemas.microsoft.com/office/drawing/2016/5/13/chartex" xmlns:cx8="http://schemas.microsoft.com/office/drawing/2016/5/14/chartex" xmlns:mc="http://schemas.openxmlformats.org/markup-compatibility/2006" xmlns:aink="http://schemas.microsoft.com/office/drawing/2016/ink" xmlns:am3d="http://schemas.microsoft.com/office/drawing/2017/model3d" xmlns:o="urn:schemas-microsoft-com:office:office" xmlns:oel="http://schemas.microsoft.com/office/2019/extlst" xmlns:r="http://schemas.openxmlformats.org/officeDocument/2006/relationships" xmlns:m="http://schemas.openxmlformats.org/officeDocument/2006/math" xmlns:v="urn:schemas-microsoft-com:vml" xmlns:wp14="http://schemas.microsoft.com/office/word/2010/wordprocessingDrawing" xmlns:wp="http://schemas.openxmlformats.org/drawingml/2006/wordprocessingDrawing" xmlns:w10="urn:schemas-microsoft-com:office:word" xmlns:w="http://schemas.openxmlformats.org/wordprocessingml/2006/main" xmlns:w14="http://schemas.microsoft.com/office/word/2010/wordml" xmlns:w15="http://schemas.microsoft.com/office/word/2012/wordml" xmlns:w16cex="http://schemas.microsoft.com/office/word/2018/wordml/cex" xmlns:w16cid="http://schemas.microsoft.com/office/word/2016/wordml/cid" xmlns:w16="http://schemas.microsoft.com/office/word/2018/wordml" xmlns:w16du="http://schemas.microsoft.com/office/word/2023/wordml/word16du" xmlns:w16sdtdh="http://schemas.microsoft.com/office/word/2020/wordml/sdtdatahash" xmlns:w16se="http://schemas.microsoft.com/office/word/2015/wordml/symex" xmlns:wpg="http://schemas.microsoft.com/office/word/2010/wordprocessingGroup" xmlns:wpi="http://schemas.microsoft.com/office/word/2010/wordprocessingInk" xmlns:wne="http://schemas.microsoft.com/office/word/2006/wordml" xmlns:wps="http://schemas.microsoft.com/office/word/2010/wordprocessingShape" mc:Ignorable="w14 w15 w16se w16cid w16 w16cex w16sdtdh wp14">
+<w:document xmlns:wpc="http://schemas.microsoft.com/office/word/2010/wordprocessingCanvas" xmlns:cx="http://schemas.microsoft.com/office/drawing/2014/chartex" xmlns:cx1="http://schemas.microsoft.com/office/drawing/2015/9/8/chartex" xmlns:cx2="http://schemas.microsoft.com/office/drawing/2015/10/21/chartex" xmlns:cx3="http://schemas.microsoft.com/office/drawing/2016/5/9/chartex" xmlns:cx4="http://schemas.microsoft.com/office/drawing/2016/5/10/chartex" xmlns:cx5="http://schemas.microsoft.com/office/drawing/2016/5/11/chartex" xmlns:cx6="http://schemas.microsoft.com/office/drawing/2016/5/12/chartex" xmlns:cx7="http://schemas.microsoft.com/office/drawing/2016/5/13/chartex" xmlns:cx8="http://schemas.microsoft.com/office/drawing/2016/5/14/chartex" xmlns:mc="http://schemas.openxmlformats.org/markup-compatibility/2006" xmlns:aink="http://schemas.microsoft.com/office/drawing/2016/ink" xmlns:am3d="http://schemas.microsoft.com/office/drawing/2017/model3d" xmlns:o="urn:schemas-microsoft-com:office:office" xmlns:oel="http://schemas.microsoft.com/office/2019/extlst" xmlns:r="http://schemas.openxmlformats.org/officeDocument/2006/relationships" xmlns:m="http://schemas.openxmlformats.org/officeDocument/2006/math" xmlns:v="urn:schemas-microsoft-com:vml" xmlns:wp14="http://schemas.microsoft.com/office/word/2010/wordprocessingDrawing" xmlns:wp="http://schemas.openxmlformats.org/drawingml/2006/wordprocessingDrawing" xmlns:w10="urn:schemas-microsoft-com:office:word" xmlns:w="http://schemas.openxmlformats.org/wordprocessingml/2006/main" xmlns:w14="http://schemas.microsoft.com/office/word/2010/wordml" xmlns:w15="http://schemas.microsoft.com/office/word/2012/wordml" xmlns:w16cex="http://schemas.microsoft.com/office/word/2018/wordml/cex" xmlns:w16cid="http://schemas.microsoft.com/office/word/2016/wordml/cid" xmlns:w16="http://schemas.microsoft.com/office/word/2018/wordml" xmlns:w16sdtdh="http://schemas.microsoft.com/office/word/2020/wordml/sdtdatahash" xmlns:w16se="http://schemas.microsoft.com/office/word/2015/wordml/symex" xmlns:wpg="http://schemas.microsoft.com/office/word/2010/wordprocessingGroup" xmlns:wpi="http://schemas.microsoft.com/office/word/2010/wordprocessingInk" xmlns:wne="http://schemas.microsoft.com/office/word/2006/wordml" xmlns:wps="http://schemas.microsoft.com/office/word/2010/wordprocessingShape" mc:Ignorable="w14 w15 w16se w16cid w16 w16cex w16sdtdh wp14">
   <w:body>
     <w:p>
       <w:pPr>
@@ -127,6 +127,7 @@
               <w:spacing w:before="100" w:after="100"/>
               <w:ind w:left="100" w:right="100"/>
             </w:pPr>
+            <w:proofErr w:type="spellStart"/>
             <w:r>
               <w:rPr>
                 <w:rFonts w:ascii="Times New Roman" w:eastAsia="Times New Roman" w:hAnsi="Times New Roman" w:cs="Times New Roman"/>
@@ -136,6 +137,7 @@
               </w:rPr>
               <w:t>aps_inv</w:t>
             </w:r>
+            <w:proofErr w:type="spellEnd"/>
           </w:p>
         </w:tc>
       </w:tr>
@@ -220,8 +222,19 @@
                 <w:sz w:val="22"/>
                 <w:szCs w:val="22"/>
               </w:rPr>
-              <w:t>433.8 Kb</w:t>
-            </w:r>
+              <w:t xml:space="preserve">453.6 </w:t>
+            </w:r>
+            <w:proofErr w:type="spellStart"/>
+            <w:r>
+              <w:rPr>
+                <w:rFonts w:ascii="Times New Roman" w:eastAsia="Times New Roman" w:hAnsi="Times New Roman" w:cs="Times New Roman"/>
+                <w:color w:val="000000"/>
+                <w:sz w:val="22"/>
+                <w:szCs w:val="22"/>
+              </w:rPr>
+              <w:t>Kb</w:t>
+            </w:r>
+            <w:proofErr w:type="spellEnd"/>
           </w:p>
         </w:tc>
       </w:tr>
@@ -392,7 +405,7 @@
                 <w:sz w:val="22"/>
                 <w:szCs w:val="22"/>
               </w:rPr>
-              <w:t>899</w:t>
+              <w:t>951</w:t>
             </w:r>
           </w:p>
         </w:tc>
@@ -478,7 +491,7 @@
                 <w:sz w:val="22"/>
                 <w:szCs w:val="22"/>
               </w:rPr>
-              <w:t>2023-04-18</w:t>
+              <w:t>2023-12-12</w:t>
             </w:r>
           </w:p>
         </w:tc>
@@ -673,6 +686,7 @@
               <w:spacing w:before="100" w:after="100"/>
               <w:ind w:left="100" w:right="100"/>
             </w:pPr>
+            <w:proofErr w:type="spellStart"/>
             <w:r>
               <w:rPr>
                 <w:rFonts w:ascii="Times New Roman" w:eastAsia="Times New Roman" w:hAnsi="Times New Roman" w:cs="Times New Roman"/>
@@ -683,6 +697,7 @@
               </w:rPr>
               <w:t>x_primary_key</w:t>
             </w:r>
+            <w:proofErr w:type="spellEnd"/>
           </w:p>
         </w:tc>
       </w:tr>
@@ -1145,7 +1160,7 @@
                 <w:sz w:val="22"/>
                 <w:szCs w:val="22"/>
               </w:rPr>
-              <w:t>899</w:t>
+              <w:t>951</w:t>
             </w:r>
           </w:p>
         </w:tc>
@@ -1395,6 +1410,7 @@
               <w:spacing w:before="100" w:after="100"/>
               <w:ind w:left="100" w:right="100"/>
             </w:pPr>
+            <w:proofErr w:type="spellStart"/>
             <w:r>
               <w:rPr>
                 <w:rFonts w:ascii="Times New Roman" w:eastAsia="Times New Roman" w:hAnsi="Times New Roman" w:cs="Times New Roman"/>
@@ -1405,6 +1421,7 @@
               </w:rPr>
               <w:t>x_created_by</w:t>
             </w:r>
+            <w:proofErr w:type="spellEnd"/>
           </w:p>
         </w:tc>
       </w:tr>
@@ -2117,6 +2134,7 @@
               <w:spacing w:before="100" w:after="100"/>
               <w:ind w:left="100" w:right="100"/>
             </w:pPr>
+            <w:proofErr w:type="spellStart"/>
             <w:r>
               <w:rPr>
                 <w:rFonts w:ascii="Times New Roman" w:eastAsia="Times New Roman" w:hAnsi="Times New Roman" w:cs="Times New Roman"/>
@@ -2127,6 +2145,7 @@
               </w:rPr>
               <w:t>x_created_timestamp</w:t>
             </w:r>
+            <w:proofErr w:type="spellEnd"/>
           </w:p>
         </w:tc>
       </w:tr>
@@ -2582,15 +2601,37 @@
               <w:spacing w:before="100" w:after="100"/>
               <w:ind w:left="100" w:right="100"/>
             </w:pPr>
-            <w:r>
-              <w:rPr>
-                <w:rFonts w:ascii="Times New Roman" w:eastAsia="Times New Roman" w:hAnsi="Times New Roman" w:cs="Times New Roman"/>
-                <w:color w:val="000000"/>
-                <w:sz w:val="22"/>
-                <w:szCs w:val="22"/>
-              </w:rPr>
-              <w:t>POSIXct, POSIXt</w:t>
-            </w:r>
+            <w:proofErr w:type="spellStart"/>
+            <w:r>
+              <w:rPr>
+                <w:rFonts w:ascii="Times New Roman" w:eastAsia="Times New Roman" w:hAnsi="Times New Roman" w:cs="Times New Roman"/>
+                <w:color w:val="000000"/>
+                <w:sz w:val="22"/>
+                <w:szCs w:val="22"/>
+              </w:rPr>
+              <w:t>POSIXct</w:t>
+            </w:r>
+            <w:proofErr w:type="spellEnd"/>
+            <w:r>
+              <w:rPr>
+                <w:rFonts w:ascii="Times New Roman" w:eastAsia="Times New Roman" w:hAnsi="Times New Roman" w:cs="Times New Roman"/>
+                <w:color w:val="000000"/>
+                <w:sz w:val="22"/>
+                <w:szCs w:val="22"/>
+              </w:rPr>
+              <w:t xml:space="preserve">, </w:t>
+            </w:r>
+            <w:proofErr w:type="spellStart"/>
+            <w:r>
+              <w:rPr>
+                <w:rFonts w:ascii="Times New Roman" w:eastAsia="Times New Roman" w:hAnsi="Times New Roman" w:cs="Times New Roman"/>
+                <w:color w:val="000000"/>
+                <w:sz w:val="22"/>
+                <w:szCs w:val="22"/>
+              </w:rPr>
+              <w:t>POSIXt</w:t>
+            </w:r>
+            <w:proofErr w:type="spellEnd"/>
           </w:p>
         </w:tc>
       </w:tr>
@@ -2705,7 +2746,7 @@
                 <w:sz w:val="22"/>
                 <w:szCs w:val="22"/>
               </w:rPr>
-              <w:t>899</w:t>
+              <w:t>951</w:t>
             </w:r>
           </w:p>
         </w:tc>
@@ -2955,6 +2996,7 @@
               <w:spacing w:before="100" w:after="100"/>
               <w:ind w:left="100" w:right="100"/>
             </w:pPr>
+            <w:proofErr w:type="spellStart"/>
             <w:r>
               <w:rPr>
                 <w:rFonts w:ascii="Times New Roman" w:eastAsia="Times New Roman" w:hAnsi="Times New Roman" w:cs="Times New Roman"/>
@@ -2965,6 +3007,7 @@
               </w:rPr>
               <w:t>x_modified_by</w:t>
             </w:r>
+            <w:proofErr w:type="spellEnd"/>
           </w:p>
         </w:tc>
       </w:tr>
@@ -3677,6 +3720,7 @@
               <w:spacing w:before="100" w:after="100"/>
               <w:ind w:left="100" w:right="100"/>
             </w:pPr>
+            <w:proofErr w:type="spellStart"/>
             <w:r>
               <w:rPr>
                 <w:rFonts w:ascii="Times New Roman" w:eastAsia="Times New Roman" w:hAnsi="Times New Roman" w:cs="Times New Roman"/>
@@ -3687,6 +3731,7 @@
               </w:rPr>
               <w:t>x_modified_timestamp</w:t>
             </w:r>
+            <w:proofErr w:type="spellEnd"/>
           </w:p>
         </w:tc>
       </w:tr>
@@ -4142,15 +4187,37 @@
               <w:spacing w:before="100" w:after="100"/>
               <w:ind w:left="100" w:right="100"/>
             </w:pPr>
-            <w:r>
-              <w:rPr>
-                <w:rFonts w:ascii="Times New Roman" w:eastAsia="Times New Roman" w:hAnsi="Times New Roman" w:cs="Times New Roman"/>
-                <w:color w:val="000000"/>
-                <w:sz w:val="22"/>
-                <w:szCs w:val="22"/>
-              </w:rPr>
-              <w:t>POSIXct, POSIXt</w:t>
-            </w:r>
+            <w:proofErr w:type="spellStart"/>
+            <w:r>
+              <w:rPr>
+                <w:rFonts w:ascii="Times New Roman" w:eastAsia="Times New Roman" w:hAnsi="Times New Roman" w:cs="Times New Roman"/>
+                <w:color w:val="000000"/>
+                <w:sz w:val="22"/>
+                <w:szCs w:val="22"/>
+              </w:rPr>
+              <w:t>POSIXct</w:t>
+            </w:r>
+            <w:proofErr w:type="spellEnd"/>
+            <w:r>
+              <w:rPr>
+                <w:rFonts w:ascii="Times New Roman" w:eastAsia="Times New Roman" w:hAnsi="Times New Roman" w:cs="Times New Roman"/>
+                <w:color w:val="000000"/>
+                <w:sz w:val="22"/>
+                <w:szCs w:val="22"/>
+              </w:rPr>
+              <w:t xml:space="preserve">, </w:t>
+            </w:r>
+            <w:proofErr w:type="spellStart"/>
+            <w:r>
+              <w:rPr>
+                <w:rFonts w:ascii="Times New Roman" w:eastAsia="Times New Roman" w:hAnsi="Times New Roman" w:cs="Times New Roman"/>
+                <w:color w:val="000000"/>
+                <w:sz w:val="22"/>
+                <w:szCs w:val="22"/>
+              </w:rPr>
+              <w:t>POSIXt</w:t>
+            </w:r>
+            <w:proofErr w:type="spellEnd"/>
           </w:p>
         </w:tc>
       </w:tr>
@@ -4265,7 +4332,7 @@
                 <w:sz w:val="22"/>
                 <w:szCs w:val="22"/>
               </w:rPr>
-              <w:t>899</w:t>
+              <w:t>951</w:t>
             </w:r>
           </w:p>
         </w:tc>
@@ -4515,6 +4582,7 @@
               <w:spacing w:before="100" w:after="100"/>
               <w:ind w:left="100" w:right="100"/>
             </w:pPr>
+            <w:proofErr w:type="spellStart"/>
             <w:r>
               <w:rPr>
                 <w:rFonts w:ascii="Times New Roman" w:eastAsia="Times New Roman" w:hAnsi="Times New Roman" w:cs="Times New Roman"/>
@@ -4525,6 +4593,7 @@
               </w:rPr>
               <w:t>x_record_status</w:t>
             </w:r>
+            <w:proofErr w:type="spellEnd"/>
           </w:p>
         </w:tc>
       </w:tr>
@@ -5237,6 +5306,7 @@
               <w:spacing w:before="100" w:after="100"/>
               <w:ind w:left="100" w:right="100"/>
             </w:pPr>
+            <w:proofErr w:type="spellStart"/>
             <w:r>
               <w:rPr>
                 <w:rFonts w:ascii="Times New Roman" w:eastAsia="Times New Roman" w:hAnsi="Times New Roman" w:cs="Times New Roman"/>
@@ -5247,6 +5317,7 @@
               </w:rPr>
               <w:t>x_error_message</w:t>
             </w:r>
+            <w:proofErr w:type="spellEnd"/>
           </w:p>
         </w:tc>
       </w:tr>
@@ -5825,7 +5896,7 @@
                 <w:sz w:val="22"/>
                 <w:szCs w:val="22"/>
               </w:rPr>
-              <w:t>893</w:t>
+              <w:t>944</w:t>
             </w:r>
           </w:p>
         </w:tc>
@@ -5959,6 +6030,7 @@
               <w:spacing w:before="100" w:after="100"/>
               <w:ind w:left="100" w:right="100"/>
             </w:pPr>
+            <w:proofErr w:type="spellStart"/>
             <w:r>
               <w:rPr>
                 <w:rFonts w:ascii="Times New Roman" w:eastAsia="Times New Roman" w:hAnsi="Times New Roman" w:cs="Times New Roman"/>
@@ -5969,6 +6041,7 @@
               </w:rPr>
               <w:t>medstar_id</w:t>
             </w:r>
+            <w:proofErr w:type="spellEnd"/>
           </w:p>
         </w:tc>
       </w:tr>
@@ -6431,7 +6504,7 @@
                 <w:sz w:val="22"/>
                 <w:szCs w:val="22"/>
               </w:rPr>
-              <w:t>899</w:t>
+              <w:t>951</w:t>
             </w:r>
           </w:p>
         </w:tc>
@@ -6681,6 +6754,7 @@
               <w:spacing w:before="100" w:after="100"/>
               <w:ind w:left="100" w:right="100"/>
             </w:pPr>
+            <w:proofErr w:type="spellStart"/>
             <w:r>
               <w:rPr>
                 <w:rFonts w:ascii="Times New Roman" w:eastAsia="Times New Roman" w:hAnsi="Times New Roman" w:cs="Times New Roman"/>
@@ -6691,6 +6765,7 @@
               </w:rPr>
               <w:t>name_full</w:t>
             </w:r>
+            <w:proofErr w:type="spellEnd"/>
           </w:p>
         </w:tc>
       </w:tr>
@@ -7153,7 +7228,7 @@
                 <w:sz w:val="22"/>
                 <w:szCs w:val="22"/>
               </w:rPr>
-              <w:t>686</w:t>
+              <w:t>726</w:t>
             </w:r>
           </w:p>
         </w:tc>
@@ -7403,6 +7478,7 @@
               <w:spacing w:before="100" w:after="100"/>
               <w:ind w:left="100" w:right="100"/>
             </w:pPr>
+            <w:proofErr w:type="spellStart"/>
             <w:r>
               <w:rPr>
                 <w:rFonts w:ascii="Times New Roman" w:eastAsia="Times New Roman" w:hAnsi="Times New Roman" w:cs="Times New Roman"/>
@@ -7413,6 +7489,7 @@
               </w:rPr>
               <w:t>x_record_month</w:t>
             </w:r>
+            <w:proofErr w:type="spellEnd"/>
           </w:p>
         </w:tc>
       </w:tr>
@@ -8241,6 +8318,7 @@
               <w:spacing w:before="100" w:after="100"/>
               <w:ind w:left="100" w:right="100"/>
             </w:pPr>
+            <w:proofErr w:type="spellStart"/>
             <w:r>
               <w:rPr>
                 <w:rFonts w:ascii="Times New Roman" w:eastAsia="Times New Roman" w:hAnsi="Times New Roman" w:cs="Times New Roman"/>
@@ -8251,6 +8329,7 @@
               </w:rPr>
               <w:t>x_record_year</w:t>
             </w:r>
+            <w:proofErr w:type="spellEnd"/>
           </w:p>
         </w:tc>
       </w:tr>
@@ -9079,6 +9158,7 @@
               <w:spacing w:before="100" w:after="100"/>
               <w:ind w:left="100" w:right="100"/>
             </w:pPr>
+            <w:proofErr w:type="spellStart"/>
             <w:r>
               <w:rPr>
                 <w:rFonts w:ascii="Times New Roman" w:eastAsia="Times New Roman" w:hAnsi="Times New Roman" w:cs="Times New Roman"/>
@@ -9089,6 +9169,7 @@
               </w:rPr>
               <w:t>x_record_comment</w:t>
             </w:r>
+            <w:proofErr w:type="spellEnd"/>
           </w:p>
         </w:tc>
       </w:tr>
@@ -9435,7 +9516,7 @@
                 <w:sz w:val="22"/>
                 <w:szCs w:val="22"/>
               </w:rPr>
-              <w:t>Character</w:t>
+              <w:t>Logical</w:t>
             </w:r>
           </w:p>
         </w:tc>
@@ -9667,7 +9748,7 @@
                 <w:sz w:val="22"/>
                 <w:szCs w:val="22"/>
               </w:rPr>
-              <w:t>899</w:t>
+              <w:t>951</w:t>
             </w:r>
           </w:p>
         </w:tc>
@@ -9801,6 +9882,7 @@
               <w:spacing w:before="100" w:after="100"/>
               <w:ind w:left="100" w:right="100"/>
             </w:pPr>
+            <w:proofErr w:type="spellStart"/>
             <w:r>
               <w:rPr>
                 <w:rFonts w:ascii="Times New Roman" w:eastAsia="Times New Roman" w:hAnsi="Times New Roman" w:cs="Times New Roman"/>
@@ -9811,6 +9893,7 @@
               </w:rPr>
               <w:t>xc_case_id</w:t>
             </w:r>
+            <w:proofErr w:type="spellEnd"/>
           </w:p>
         </w:tc>
       </w:tr>
@@ -9925,8 +10008,19 @@
                 <w:sz w:val="22"/>
                 <w:szCs w:val="22"/>
               </w:rPr>
-              <w:t>Calculated by the database from the last 5 characters of the MedstarID</w:t>
-            </w:r>
+              <w:t xml:space="preserve">Calculated by the database from the last 5 characters of the </w:t>
+            </w:r>
+            <w:proofErr w:type="spellStart"/>
+            <w:r>
+              <w:rPr>
+                <w:rFonts w:ascii="Times New Roman" w:eastAsia="Times New Roman" w:hAnsi="Times New Roman" w:cs="Times New Roman"/>
+                <w:color w:val="000000"/>
+                <w:sz w:val="22"/>
+                <w:szCs w:val="22"/>
+              </w:rPr>
+              <w:t>MedstarID</w:t>
+            </w:r>
+            <w:proofErr w:type="spellEnd"/>
           </w:p>
         </w:tc>
       </w:tr>
@@ -10273,7 +10367,7 @@
                 <w:sz w:val="22"/>
                 <w:szCs w:val="22"/>
               </w:rPr>
-              <w:t>899</w:t>
+              <w:t>951</w:t>
             </w:r>
           </w:p>
         </w:tc>
@@ -10523,6 +10617,7 @@
               <w:spacing w:before="100" w:after="100"/>
               <w:ind w:left="100" w:right="100"/>
             </w:pPr>
+            <w:proofErr w:type="spellStart"/>
             <w:r>
               <w:rPr>
                 <w:rFonts w:ascii="Times New Roman" w:eastAsia="Times New Roman" w:hAnsi="Times New Roman" w:cs="Times New Roman"/>
@@ -10533,6 +10628,7 @@
               </w:rPr>
               <w:t>xc_lead_panel_summary_count</w:t>
             </w:r>
+            <w:proofErr w:type="spellEnd"/>
           </w:p>
         </w:tc>
       </w:tr>
@@ -10647,8 +10743,39 @@
                 <w:sz w:val="22"/>
                 <w:szCs w:val="22"/>
               </w:rPr>
-              <w:t>Calculated count of positive abuse instances across SelfReport, ApsInvestigations, and ObservationalMeasures</w:t>
-            </w:r>
+              <w:t xml:space="preserve">Calculated count of positive abuse instances across </w:t>
+            </w:r>
+            <w:proofErr w:type="spellStart"/>
+            <w:r>
+              <w:rPr>
+                <w:rFonts w:ascii="Times New Roman" w:eastAsia="Times New Roman" w:hAnsi="Times New Roman" w:cs="Times New Roman"/>
+                <w:color w:val="000000"/>
+                <w:sz w:val="22"/>
+                <w:szCs w:val="22"/>
+              </w:rPr>
+              <w:t>SelfReport</w:t>
+            </w:r>
+            <w:proofErr w:type="spellEnd"/>
+            <w:r>
+              <w:rPr>
+                <w:rFonts w:ascii="Times New Roman" w:eastAsia="Times New Roman" w:hAnsi="Times New Roman" w:cs="Times New Roman"/>
+                <w:color w:val="000000"/>
+                <w:sz w:val="22"/>
+                <w:szCs w:val="22"/>
+              </w:rPr>
+              <w:t xml:space="preserve">, ApsInvestigations, and </w:t>
+            </w:r>
+            <w:proofErr w:type="spellStart"/>
+            <w:r>
+              <w:rPr>
+                <w:rFonts w:ascii="Times New Roman" w:eastAsia="Times New Roman" w:hAnsi="Times New Roman" w:cs="Times New Roman"/>
+                <w:color w:val="000000"/>
+                <w:sz w:val="22"/>
+                <w:szCs w:val="22"/>
+              </w:rPr>
+              <w:t>ObservationalMeasures</w:t>
+            </w:r>
+            <w:proofErr w:type="spellEnd"/>
           </w:p>
         </w:tc>
       </w:tr>
@@ -12795,7 +12922,7 @@
                 <w:sz w:val="22"/>
                 <w:szCs w:val="22"/>
               </w:rPr>
-              <w:t xml:space="preserve"> 75</w:t>
+              <w:t xml:space="preserve"> 76</w:t>
             </w:r>
           </w:p>
         </w:tc>
@@ -12836,7 +12963,7 @@
                 <w:sz w:val="22"/>
                 <w:szCs w:val="22"/>
               </w:rPr>
-              <w:t xml:space="preserve"> 75</w:t>
+              <w:t xml:space="preserve"> 76</w:t>
             </w:r>
           </w:p>
         </w:tc>
@@ -12877,7 +13004,7 @@
                 <w:sz w:val="22"/>
                 <w:szCs w:val="22"/>
               </w:rPr>
-              <w:t xml:space="preserve"> 8.34</w:t>
+              <w:t xml:space="preserve"> 7.99</w:t>
             </w:r>
           </w:p>
         </w:tc>
@@ -12968,7 +13095,7 @@
                 <w:sz w:val="22"/>
                 <w:szCs w:val="22"/>
               </w:rPr>
-              <w:t>820</w:t>
+              <w:t>871</w:t>
             </w:r>
           </w:p>
         </w:tc>
@@ -13009,7 +13136,7 @@
                 <w:sz w:val="22"/>
                 <w:szCs w:val="22"/>
               </w:rPr>
-              <w:t>895</w:t>
+              <w:t>947</w:t>
             </w:r>
           </w:p>
         </w:tc>
@@ -13050,7 +13177,7 @@
                 <w:sz w:val="22"/>
                 <w:szCs w:val="22"/>
               </w:rPr>
-              <w:t>91.21</w:t>
+              <w:t>91.59</w:t>
             </w:r>
           </w:p>
         </w:tc>
@@ -13182,7 +13309,7 @@
                 <w:sz w:val="22"/>
                 <w:szCs w:val="22"/>
               </w:rPr>
-              <w:t>898</w:t>
+              <w:t>950</w:t>
             </w:r>
           </w:p>
         </w:tc>
@@ -13223,7 +13350,7 @@
                 <w:sz w:val="22"/>
                 <w:szCs w:val="22"/>
               </w:rPr>
-              <w:t xml:space="preserve"> 0.33</w:t>
+              <w:t xml:space="preserve"> 0.32</w:t>
             </w:r>
           </w:p>
         </w:tc>
@@ -13355,7 +13482,7 @@
                 <w:sz w:val="22"/>
                 <w:szCs w:val="22"/>
               </w:rPr>
-              <w:t>899</w:t>
+              <w:t>951</w:t>
             </w:r>
           </w:p>
         </w:tc>
@@ -14517,7 +14644,7 @@
                 <w:sz w:val="22"/>
                 <w:szCs w:val="22"/>
               </w:rPr>
-              <w:t xml:space="preserve"> 75</w:t>
+              <w:t xml:space="preserve"> 76</w:t>
             </w:r>
           </w:p>
         </w:tc>
@@ -14558,7 +14685,7 @@
                 <w:sz w:val="22"/>
                 <w:szCs w:val="22"/>
               </w:rPr>
-              <w:t xml:space="preserve"> 75</w:t>
+              <w:t xml:space="preserve"> 76</w:t>
             </w:r>
           </w:p>
         </w:tc>
@@ -14599,7 +14726,7 @@
                 <w:sz w:val="22"/>
                 <w:szCs w:val="22"/>
               </w:rPr>
-              <w:t xml:space="preserve"> 8.34</w:t>
+              <w:t xml:space="preserve"> 7.99</w:t>
             </w:r>
           </w:p>
         </w:tc>
@@ -14690,7 +14817,7 @@
                 <w:sz w:val="22"/>
                 <w:szCs w:val="22"/>
               </w:rPr>
-              <w:t>820</w:t>
+              <w:t>871</w:t>
             </w:r>
           </w:p>
         </w:tc>
@@ -14731,7 +14858,7 @@
                 <w:sz w:val="22"/>
                 <w:szCs w:val="22"/>
               </w:rPr>
-              <w:t>895</w:t>
+              <w:t>947</w:t>
             </w:r>
           </w:p>
         </w:tc>
@@ -14772,7 +14899,7 @@
                 <w:sz w:val="22"/>
                 <w:szCs w:val="22"/>
               </w:rPr>
-              <w:t>91.21</w:t>
+              <w:t>91.59</w:t>
             </w:r>
           </w:p>
         </w:tc>
@@ -14905,7 +15032,7 @@
                 <w:sz w:val="22"/>
                 <w:szCs w:val="22"/>
               </w:rPr>
-              <w:t>898</w:t>
+              <w:t>950</w:t>
             </w:r>
           </w:p>
         </w:tc>
@@ -14946,7 +15073,7 @@
                 <w:sz w:val="22"/>
                 <w:szCs w:val="22"/>
               </w:rPr>
-              <w:t xml:space="preserve"> 0.33</w:t>
+              <w:t xml:space="preserve"> 0.32</w:t>
             </w:r>
           </w:p>
         </w:tc>
@@ -15078,7 +15205,7 @@
                 <w:sz w:val="22"/>
                 <w:szCs w:val="22"/>
               </w:rPr>
-              <w:t>899</w:t>
+              <w:t>951</w:t>
             </w:r>
           </w:p>
         </w:tc>
@@ -15975,7 +16102,7 @@
                 <w:sz w:val="22"/>
                 <w:szCs w:val="22"/>
               </w:rPr>
-              <w:t>824</w:t>
+              <w:t>875</w:t>
             </w:r>
           </w:p>
         </w:tc>
@@ -16912,7 +17039,7 @@
                 <w:sz w:val="22"/>
                 <w:szCs w:val="22"/>
               </w:rPr>
-              <w:t xml:space="preserve"> 45</w:t>
+              <w:t xml:space="preserve"> 46</w:t>
             </w:r>
           </w:p>
         </w:tc>
@@ -16953,7 +17080,7 @@
                 <w:sz w:val="22"/>
                 <w:szCs w:val="22"/>
               </w:rPr>
-              <w:t xml:space="preserve"> 45</w:t>
+              <w:t xml:space="preserve"> 46</w:t>
             </w:r>
           </w:p>
         </w:tc>
@@ -16994,7 +17121,7 @@
                 <w:sz w:val="22"/>
                 <w:szCs w:val="22"/>
               </w:rPr>
-              <w:t xml:space="preserve"> 5.01</w:t>
+              <w:t xml:space="preserve"> 4.84</w:t>
             </w:r>
           </w:p>
         </w:tc>
@@ -17126,7 +17253,7 @@
                 <w:sz w:val="22"/>
                 <w:szCs w:val="22"/>
               </w:rPr>
-              <w:t xml:space="preserve"> 73</w:t>
+              <w:t xml:space="preserve"> 74</w:t>
             </w:r>
           </w:p>
         </w:tc>
@@ -17167,7 +17294,7 @@
                 <w:sz w:val="22"/>
                 <w:szCs w:val="22"/>
               </w:rPr>
-              <w:t xml:space="preserve"> 3.11</w:t>
+              <w:t xml:space="preserve"> 2.94</w:t>
             </w:r>
           </w:p>
         </w:tc>
@@ -17299,7 +17426,7 @@
                 <w:sz w:val="22"/>
                 <w:szCs w:val="22"/>
               </w:rPr>
-              <w:t xml:space="preserve"> 75</w:t>
+              <w:t xml:space="preserve"> 76</w:t>
             </w:r>
           </w:p>
         </w:tc>
@@ -17340,7 +17467,7 @@
                 <w:sz w:val="22"/>
                 <w:szCs w:val="22"/>
               </w:rPr>
-              <w:t xml:space="preserve"> 0.22</w:t>
+              <w:t xml:space="preserve"> 0.21</w:t>
             </w:r>
           </w:p>
         </w:tc>
@@ -17431,7 +17558,7 @@
                 <w:sz w:val="22"/>
                 <w:szCs w:val="22"/>
               </w:rPr>
-              <w:t>824</w:t>
+              <w:t>875</w:t>
             </w:r>
           </w:p>
         </w:tc>
@@ -17472,7 +17599,7 @@
                 <w:sz w:val="22"/>
                 <w:szCs w:val="22"/>
               </w:rPr>
-              <w:t>899</w:t>
+              <w:t>951</w:t>
             </w:r>
           </w:p>
         </w:tc>
@@ -17513,7 +17640,7 @@
                 <w:sz w:val="22"/>
                 <w:szCs w:val="22"/>
               </w:rPr>
-              <w:t>91.66</w:t>
+              <w:t>92.01</w:t>
             </w:r>
           </w:p>
         </w:tc>
@@ -18251,7 +18378,7 @@
                 <w:sz w:val="22"/>
                 <w:szCs w:val="22"/>
               </w:rPr>
-              <w:t>824</w:t>
+              <w:t>875</w:t>
             </w:r>
           </w:p>
         </w:tc>
@@ -18634,7 +18761,7 @@
                 <w:sz w:val="22"/>
                 <w:szCs w:val="22"/>
               </w:rPr>
-              <w:t xml:space="preserve"> 45</w:t>
+              <w:t xml:space="preserve"> 46</w:t>
             </w:r>
           </w:p>
         </w:tc>
@@ -18675,7 +18802,7 @@
                 <w:sz w:val="22"/>
                 <w:szCs w:val="22"/>
               </w:rPr>
-              <w:t xml:space="preserve"> 45</w:t>
+              <w:t xml:space="preserve"> 46</w:t>
             </w:r>
           </w:p>
         </w:tc>
@@ -18716,7 +18843,7 @@
                 <w:sz w:val="22"/>
                 <w:szCs w:val="22"/>
               </w:rPr>
-              <w:t xml:space="preserve"> 5.01</w:t>
+              <w:t xml:space="preserve"> 4.84</w:t>
             </w:r>
           </w:p>
         </w:tc>
@@ -18848,7 +18975,7 @@
                 <w:sz w:val="22"/>
                 <w:szCs w:val="22"/>
               </w:rPr>
-              <w:t xml:space="preserve"> 73</w:t>
+              <w:t xml:space="preserve"> 74</w:t>
             </w:r>
           </w:p>
         </w:tc>
@@ -18889,7 +19016,7 @@
                 <w:sz w:val="22"/>
                 <w:szCs w:val="22"/>
               </w:rPr>
-              <w:t xml:space="preserve"> 3.11</w:t>
+              <w:t xml:space="preserve"> 2.94</w:t>
             </w:r>
           </w:p>
         </w:tc>
@@ -19021,7 +19148,7 @@
                 <w:sz w:val="22"/>
                 <w:szCs w:val="22"/>
               </w:rPr>
-              <w:t xml:space="preserve"> 75</w:t>
+              <w:t xml:space="preserve"> 76</w:t>
             </w:r>
           </w:p>
         </w:tc>
@@ -19062,7 +19189,7 @@
                 <w:sz w:val="22"/>
                 <w:szCs w:val="22"/>
               </w:rPr>
-              <w:t xml:space="preserve"> 0.22</w:t>
+              <w:t xml:space="preserve"> 0.21</w:t>
             </w:r>
           </w:p>
         </w:tc>
@@ -19153,7 +19280,7 @@
                 <w:sz w:val="22"/>
                 <w:szCs w:val="22"/>
               </w:rPr>
-              <w:t>824</w:t>
+              <w:t>875</w:t>
             </w:r>
           </w:p>
         </w:tc>
@@ -19194,7 +19321,7 @@
                 <w:sz w:val="22"/>
                 <w:szCs w:val="22"/>
               </w:rPr>
-              <w:t>899</w:t>
+              <w:t>951</w:t>
             </w:r>
           </w:p>
         </w:tc>
@@ -19235,7 +19362,7 @@
                 <w:sz w:val="22"/>
                 <w:szCs w:val="22"/>
               </w:rPr>
-              <w:t>91.66</w:t>
+              <w:t>92.01</w:t>
             </w:r>
           </w:p>
         </w:tc>
@@ -20091,7 +20218,7 @@
                 <w:sz w:val="22"/>
                 <w:szCs w:val="22"/>
               </w:rPr>
-              <w:t>872</w:t>
+              <w:t>924</w:t>
             </w:r>
           </w:p>
         </w:tc>
@@ -21437,7 +21564,7 @@
                 <w:sz w:val="22"/>
                 <w:szCs w:val="22"/>
               </w:rPr>
-              <w:t xml:space="preserve"> 0.33</w:t>
+              <w:t xml:space="preserve"> 0.32</w:t>
             </w:r>
           </w:p>
         </w:tc>
@@ -21610,7 +21737,7 @@
                 <w:sz w:val="22"/>
                 <w:szCs w:val="22"/>
               </w:rPr>
-              <w:t xml:space="preserve"> 0.56</w:t>
+              <w:t xml:space="preserve"> 0.53</w:t>
             </w:r>
           </w:p>
         </w:tc>
@@ -21783,7 +21910,7 @@
                 <w:sz w:val="22"/>
                 <w:szCs w:val="22"/>
               </w:rPr>
-              <w:t xml:space="preserve"> 1.33</w:t>
+              <w:t xml:space="preserve"> 1.26</w:t>
             </w:r>
           </w:p>
         </w:tc>
@@ -21956,7 +22083,7 @@
                 <w:sz w:val="22"/>
                 <w:szCs w:val="22"/>
               </w:rPr>
-              <w:t xml:space="preserve"> 0.56</w:t>
+              <w:t xml:space="preserve"> 0.53</w:t>
             </w:r>
           </w:p>
         </w:tc>
@@ -22130,7 +22257,7 @@
                 <w:sz w:val="22"/>
                 <w:szCs w:val="22"/>
               </w:rPr>
-              <w:t xml:space="preserve"> 0.22</w:t>
+              <w:t xml:space="preserve"> 0.21</w:t>
             </w:r>
           </w:p>
         </w:tc>
@@ -22221,7 +22348,7 @@
                 <w:sz w:val="22"/>
                 <w:szCs w:val="22"/>
               </w:rPr>
-              <w:t>872</w:t>
+              <w:t>924</w:t>
             </w:r>
           </w:p>
         </w:tc>
@@ -22262,7 +22389,7 @@
                 <w:sz w:val="22"/>
                 <w:szCs w:val="22"/>
               </w:rPr>
-              <w:t>899</w:t>
+              <w:t>951</w:t>
             </w:r>
           </w:p>
         </w:tc>
@@ -22303,7 +22430,7 @@
                 <w:sz w:val="22"/>
                 <w:szCs w:val="22"/>
               </w:rPr>
-              <w:t>97.00</w:t>
+              <w:t>97.16</w:t>
             </w:r>
           </w:p>
         </w:tc>
@@ -23041,7 +23168,7 @@
                 <w:sz w:val="22"/>
                 <w:szCs w:val="22"/>
               </w:rPr>
-              <w:t>872</w:t>
+              <w:t>924</w:t>
             </w:r>
           </w:p>
         </w:tc>
@@ -23506,7 +23633,7 @@
                 <w:sz w:val="22"/>
                 <w:szCs w:val="22"/>
               </w:rPr>
-              <w:t xml:space="preserve"> 0.33</w:t>
+              <w:t xml:space="preserve"> 0.32</w:t>
             </w:r>
           </w:p>
         </w:tc>
@@ -23679,7 +23806,7 @@
                 <w:sz w:val="22"/>
                 <w:szCs w:val="22"/>
               </w:rPr>
-              <w:t xml:space="preserve"> 0.56</w:t>
+              <w:t xml:space="preserve"> 0.53</w:t>
             </w:r>
           </w:p>
         </w:tc>
@@ -23852,7 +23979,7 @@
                 <w:sz w:val="22"/>
                 <w:szCs w:val="22"/>
               </w:rPr>
-              <w:t xml:space="preserve"> 1.33</w:t>
+              <w:t xml:space="preserve"> 1.26</w:t>
             </w:r>
           </w:p>
         </w:tc>
@@ -24025,7 +24152,7 @@
                 <w:sz w:val="22"/>
                 <w:szCs w:val="22"/>
               </w:rPr>
-              <w:t xml:space="preserve"> 0.56</w:t>
+              <w:t xml:space="preserve"> 0.53</w:t>
             </w:r>
           </w:p>
         </w:tc>
@@ -24198,7 +24325,7 @@
                 <w:sz w:val="22"/>
                 <w:szCs w:val="22"/>
               </w:rPr>
-              <w:t xml:space="preserve"> 0.22</w:t>
+              <w:t xml:space="preserve"> 0.21</w:t>
             </w:r>
           </w:p>
         </w:tc>
@@ -24289,7 +24416,7 @@
                 <w:sz w:val="22"/>
                 <w:szCs w:val="22"/>
               </w:rPr>
-              <w:t>872</w:t>
+              <w:t>924</w:t>
             </w:r>
           </w:p>
         </w:tc>
@@ -24330,7 +24457,7 @@
                 <w:sz w:val="22"/>
                 <w:szCs w:val="22"/>
               </w:rPr>
-              <w:t>899</w:t>
+              <w:t>951</w:t>
             </w:r>
           </w:p>
         </w:tc>
@@ -24371,7 +24498,7 @@
                 <w:sz w:val="22"/>
                 <w:szCs w:val="22"/>
               </w:rPr>
-              <w:t>97.00</w:t>
+              <w:t>97.16</w:t>
             </w:r>
           </w:p>
         </w:tc>
@@ -25109,7 +25236,7 @@
                 <w:sz w:val="22"/>
                 <w:szCs w:val="22"/>
               </w:rPr>
-              <w:t>5</w:t>
+              <w:t>7</w:t>
             </w:r>
           </w:p>
         </w:tc>
@@ -25227,7 +25354,7 @@
                 <w:sz w:val="22"/>
                 <w:szCs w:val="22"/>
               </w:rPr>
-              <w:t>832</w:t>
+              <w:t>875</w:t>
             </w:r>
           </w:p>
         </w:tc>
@@ -26331,7 +26458,7 @@
                 <w:sz w:val="22"/>
                 <w:szCs w:val="22"/>
               </w:rPr>
-              <w:t>2</w:t>
+              <w:t>1</w:t>
             </w:r>
           </w:p>
         </w:tc>
@@ -26373,7 +26500,7 @@
                 <w:sz w:val="22"/>
                 <w:szCs w:val="22"/>
               </w:rPr>
-              <w:t xml:space="preserve"> 10</w:t>
+              <w:t xml:space="preserve">  6</w:t>
             </w:r>
           </w:p>
         </w:tc>
@@ -26414,7 +26541,7 @@
                 <w:sz w:val="22"/>
                 <w:szCs w:val="22"/>
               </w:rPr>
-              <w:t xml:space="preserve"> 10</w:t>
+              <w:t xml:space="preserve">  6</w:t>
             </w:r>
           </w:p>
         </w:tc>
@@ -26455,7 +26582,7 @@
                 <w:sz w:val="22"/>
                 <w:szCs w:val="22"/>
               </w:rPr>
-              <w:t xml:space="preserve"> 1.11</w:t>
+              <w:t xml:space="preserve"> 0.63</w:t>
             </w:r>
           </w:p>
         </w:tc>
@@ -26504,7 +26631,7 @@
                 <w:sz w:val="22"/>
                 <w:szCs w:val="22"/>
               </w:rPr>
-              <w:t>3</w:t>
+              <w:t>2</w:t>
             </w:r>
           </w:p>
         </w:tc>
@@ -26546,7 +26673,7 @@
                 <w:sz w:val="22"/>
                 <w:szCs w:val="22"/>
               </w:rPr>
-              <w:t xml:space="preserve"> 21</w:t>
+              <w:t xml:space="preserve"> 10</w:t>
             </w:r>
           </w:p>
         </w:tc>
@@ -26587,7 +26714,7 @@
                 <w:sz w:val="22"/>
                 <w:szCs w:val="22"/>
               </w:rPr>
-              <w:t xml:space="preserve"> 31</w:t>
+              <w:t xml:space="preserve"> 16</w:t>
             </w:r>
           </w:p>
         </w:tc>
@@ -26628,7 +26755,7 @@
                 <w:sz w:val="22"/>
                 <w:szCs w:val="22"/>
               </w:rPr>
-              <w:t xml:space="preserve"> 2.34</w:t>
+              <w:t xml:space="preserve"> 1.05</w:t>
             </w:r>
           </w:p>
         </w:tc>
@@ -26677,7 +26804,7 @@
                 <w:sz w:val="22"/>
                 <w:szCs w:val="22"/>
               </w:rPr>
-              <w:t>4</w:t>
+              <w:t>3</w:t>
             </w:r>
           </w:p>
         </w:tc>
@@ -26719,7 +26846,7 @@
                 <w:sz w:val="22"/>
                 <w:szCs w:val="22"/>
               </w:rPr>
-              <w:t xml:space="preserve"> 30</w:t>
+              <w:t xml:space="preserve"> 21</w:t>
             </w:r>
           </w:p>
         </w:tc>
@@ -26760,7 +26887,7 @@
                 <w:sz w:val="22"/>
                 <w:szCs w:val="22"/>
               </w:rPr>
-              <w:t xml:space="preserve"> 61</w:t>
+              <w:t xml:space="preserve"> 37</w:t>
             </w:r>
           </w:p>
         </w:tc>
@@ -26801,7 +26928,7 @@
                 <w:sz w:val="22"/>
                 <w:szCs w:val="22"/>
               </w:rPr>
-              <w:t xml:space="preserve"> 3.34</w:t>
+              <w:t xml:space="preserve"> 2.21</w:t>
             </w:r>
           </w:p>
         </w:tc>
@@ -26850,7 +26977,7 @@
                 <w:sz w:val="22"/>
                 <w:szCs w:val="22"/>
               </w:rPr>
-              <w:t>6</w:t>
+              <w:t>4</w:t>
             </w:r>
           </w:p>
         </w:tc>
@@ -26892,7 +27019,7 @@
                 <w:sz w:val="22"/>
                 <w:szCs w:val="22"/>
               </w:rPr>
-              <w:t xml:space="preserve">  4</w:t>
+              <w:t xml:space="preserve"> 31</w:t>
             </w:r>
           </w:p>
         </w:tc>
@@ -26933,7 +27060,7 @@
                 <w:sz w:val="22"/>
                 <w:szCs w:val="22"/>
               </w:rPr>
-              <w:t xml:space="preserve"> 65</w:t>
+              <w:t xml:space="preserve"> 68</w:t>
             </w:r>
           </w:p>
         </w:tc>
@@ -26974,7 +27101,7 @@
                 <w:sz w:val="22"/>
                 <w:szCs w:val="22"/>
               </w:rPr>
-              <w:t xml:space="preserve"> 0.44</w:t>
+              <w:t xml:space="preserve"> 3.26</w:t>
             </w:r>
           </w:p>
         </w:tc>
@@ -27023,7 +27150,7 @@
                 <w:sz w:val="22"/>
                 <w:szCs w:val="22"/>
               </w:rPr>
-              <w:t>7</w:t>
+              <w:t>5</w:t>
             </w:r>
           </w:p>
         </w:tc>
@@ -27106,7 +27233,7 @@
                 <w:sz w:val="22"/>
                 <w:szCs w:val="22"/>
               </w:rPr>
-              <w:t xml:space="preserve"> 67</w:t>
+              <w:t xml:space="preserve"> 70</w:t>
             </w:r>
           </w:p>
         </w:tc>
@@ -27147,7 +27274,7 @@
                 <w:sz w:val="22"/>
                 <w:szCs w:val="22"/>
               </w:rPr>
-              <w:t xml:space="preserve"> 0.22</w:t>
+              <w:t xml:space="preserve"> 0.21</w:t>
             </w:r>
           </w:p>
         </w:tc>
@@ -27196,7 +27323,7 @@
                 <w:sz w:val="22"/>
                 <w:szCs w:val="22"/>
               </w:rPr>
-              <w:t>Missing</w:t>
+              <w:t>6</w:t>
             </w:r>
           </w:p>
         </w:tc>
@@ -27238,7 +27365,7 @@
                 <w:sz w:val="22"/>
                 <w:szCs w:val="22"/>
               </w:rPr>
-              <w:t>832</w:t>
+              <w:t xml:space="preserve">  4</w:t>
             </w:r>
           </w:p>
         </w:tc>
@@ -27279,7 +27406,7 @@
                 <w:sz w:val="22"/>
                 <w:szCs w:val="22"/>
               </w:rPr>
-              <w:t>899</w:t>
+              <w:t xml:space="preserve"> 74</w:t>
             </w:r>
           </w:p>
         </w:tc>
@@ -27320,7 +27447,353 @@
                 <w:sz w:val="22"/>
                 <w:szCs w:val="22"/>
               </w:rPr>
-              <w:t>92.55</w:t>
+              <w:t xml:space="preserve"> 0.42</w:t>
+            </w:r>
+          </w:p>
+        </w:tc>
+      </w:tr>
+      <w:tr>
+        <w:trPr>
+          <w:gridAfter w:val="1"/>
+          <w:wAfter w:w="85" w:type="dxa"/>
+          <w:jc w:val="center"/>
+        </w:trPr>
+        <w:tc>
+          <w:tcPr>
+            <w:tcW w:w="2333" w:type="dxa"/>
+            <w:gridSpan w:val="2"/>
+            <w:tcBorders>
+              <w:top w:val="none" w:sz="0" w:space="0" w:color="000000"/>
+              <w:left w:val="none" w:sz="0" w:space="0" w:color="000000"/>
+              <w:bottom w:val="none" w:sz="0" w:space="0" w:color="000000"/>
+              <w:right w:val="none" w:sz="0" w:space="0" w:color="000000"/>
+            </w:tcBorders>
+            <w:shd w:val="clear" w:color="auto" w:fill="FFFFFF"/>
+            <w:tcMar>
+              <w:top w:w="0" w:type="dxa"/>
+              <w:left w:w="0" w:type="dxa"/>
+              <w:bottom w:w="0" w:type="dxa"/>
+              <w:right w:w="0" w:type="dxa"/>
+            </w:tcMar>
+            <w:vAlign w:val="center"/>
+          </w:tcPr>
+          <w:p>
+            <w:pPr>
+              <w:pBdr>
+                <w:top w:val="none" w:sz="0" w:space="0" w:color="000000"/>
+                <w:left w:val="none" w:sz="0" w:space="0" w:color="000000"/>
+                <w:bottom w:val="none" w:sz="0" w:space="0" w:color="000000"/>
+                <w:right w:val="none" w:sz="0" w:space="0" w:color="000000"/>
+              </w:pBdr>
+              <w:spacing w:before="100" w:after="100"/>
+              <w:ind w:left="100" w:right="100"/>
+              <w:jc w:val="center"/>
+            </w:pPr>
+            <w:r>
+              <w:rPr>
+                <w:rFonts w:ascii="Times New Roman" w:eastAsia="Times New Roman" w:hAnsi="Times New Roman" w:cs="Times New Roman"/>
+                <w:color w:val="000000"/>
+                <w:sz w:val="22"/>
+                <w:szCs w:val="22"/>
+              </w:rPr>
+              <w:t>7</w:t>
+            </w:r>
+          </w:p>
+        </w:tc>
+        <w:tc>
+          <w:tcPr>
+            <w:tcW w:w="2333" w:type="dxa"/>
+            <w:gridSpan w:val="2"/>
+            <w:tcBorders>
+              <w:top w:val="none" w:sz="0" w:space="0" w:color="000000"/>
+              <w:left w:val="none" w:sz="0" w:space="0" w:color="000000"/>
+              <w:bottom w:val="none" w:sz="0" w:space="0" w:color="000000"/>
+              <w:right w:val="none" w:sz="0" w:space="0" w:color="000000"/>
+            </w:tcBorders>
+            <w:shd w:val="clear" w:color="auto" w:fill="FFFFFF"/>
+            <w:tcMar>
+              <w:top w:w="0" w:type="dxa"/>
+              <w:left w:w="0" w:type="dxa"/>
+              <w:bottom w:w="0" w:type="dxa"/>
+              <w:right w:w="0" w:type="dxa"/>
+            </w:tcMar>
+            <w:vAlign w:val="center"/>
+          </w:tcPr>
+          <w:p>
+            <w:pPr>
+              <w:pBdr>
+                <w:top w:val="none" w:sz="0" w:space="0" w:color="000000"/>
+                <w:left w:val="none" w:sz="0" w:space="0" w:color="000000"/>
+                <w:bottom w:val="none" w:sz="0" w:space="0" w:color="000000"/>
+                <w:right w:val="none" w:sz="0" w:space="0" w:color="000000"/>
+              </w:pBdr>
+              <w:spacing w:before="100" w:after="100"/>
+              <w:ind w:left="100" w:right="100"/>
+              <w:jc w:val="center"/>
+            </w:pPr>
+            <w:r>
+              <w:rPr>
+                <w:rFonts w:ascii="Times New Roman" w:eastAsia="Times New Roman" w:hAnsi="Times New Roman" w:cs="Times New Roman"/>
+                <w:color w:val="000000"/>
+                <w:sz w:val="22"/>
+                <w:szCs w:val="22"/>
+              </w:rPr>
+              <w:t xml:space="preserve">  2</w:t>
+            </w:r>
+          </w:p>
+        </w:tc>
+        <w:tc>
+          <w:tcPr>
+            <w:tcW w:w="2333" w:type="dxa"/>
+            <w:tcBorders>
+              <w:top w:val="none" w:sz="0" w:space="0" w:color="000000"/>
+              <w:left w:val="none" w:sz="0" w:space="0" w:color="000000"/>
+              <w:bottom w:val="none" w:sz="0" w:space="0" w:color="000000"/>
+              <w:right w:val="none" w:sz="0" w:space="0" w:color="000000"/>
+            </w:tcBorders>
+            <w:shd w:val="clear" w:color="auto" w:fill="FFFFFF"/>
+            <w:tcMar>
+              <w:top w:w="0" w:type="dxa"/>
+              <w:left w:w="0" w:type="dxa"/>
+              <w:bottom w:w="0" w:type="dxa"/>
+              <w:right w:w="0" w:type="dxa"/>
+            </w:tcMar>
+            <w:vAlign w:val="center"/>
+          </w:tcPr>
+          <w:p>
+            <w:pPr>
+              <w:pBdr>
+                <w:top w:val="none" w:sz="0" w:space="0" w:color="000000"/>
+                <w:left w:val="none" w:sz="0" w:space="0" w:color="000000"/>
+                <w:bottom w:val="none" w:sz="0" w:space="0" w:color="000000"/>
+                <w:right w:val="none" w:sz="0" w:space="0" w:color="000000"/>
+              </w:pBdr>
+              <w:spacing w:before="100" w:after="100"/>
+              <w:ind w:left="100" w:right="100"/>
+              <w:jc w:val="center"/>
+            </w:pPr>
+            <w:r>
+              <w:rPr>
+                <w:rFonts w:ascii="Times New Roman" w:eastAsia="Times New Roman" w:hAnsi="Times New Roman" w:cs="Times New Roman"/>
+                <w:color w:val="000000"/>
+                <w:sz w:val="22"/>
+                <w:szCs w:val="22"/>
+              </w:rPr>
+              <w:t xml:space="preserve"> 76</w:t>
+            </w:r>
+          </w:p>
+        </w:tc>
+        <w:tc>
+          <w:tcPr>
+            <w:tcW w:w="2333" w:type="dxa"/>
+            <w:tcBorders>
+              <w:top w:val="none" w:sz="0" w:space="0" w:color="000000"/>
+              <w:left w:val="none" w:sz="0" w:space="0" w:color="000000"/>
+              <w:bottom w:val="none" w:sz="0" w:space="0" w:color="000000"/>
+              <w:right w:val="none" w:sz="0" w:space="0" w:color="000000"/>
+            </w:tcBorders>
+            <w:shd w:val="clear" w:color="auto" w:fill="FFFFFF"/>
+            <w:tcMar>
+              <w:top w:w="0" w:type="dxa"/>
+              <w:left w:w="0" w:type="dxa"/>
+              <w:bottom w:w="0" w:type="dxa"/>
+              <w:right w:w="0" w:type="dxa"/>
+            </w:tcMar>
+            <w:vAlign w:val="center"/>
+          </w:tcPr>
+          <w:p>
+            <w:pPr>
+              <w:pBdr>
+                <w:top w:val="none" w:sz="0" w:space="0" w:color="000000"/>
+                <w:left w:val="none" w:sz="0" w:space="0" w:color="000000"/>
+                <w:bottom w:val="none" w:sz="0" w:space="0" w:color="000000"/>
+                <w:right w:val="none" w:sz="0" w:space="0" w:color="000000"/>
+              </w:pBdr>
+              <w:spacing w:before="100" w:after="100"/>
+              <w:ind w:left="100" w:right="100"/>
+              <w:jc w:val="center"/>
+            </w:pPr>
+            <w:r>
+              <w:rPr>
+                <w:rFonts w:ascii="Times New Roman" w:eastAsia="Times New Roman" w:hAnsi="Times New Roman" w:cs="Times New Roman"/>
+                <w:color w:val="000000"/>
+                <w:sz w:val="22"/>
+                <w:szCs w:val="22"/>
+              </w:rPr>
+              <w:t xml:space="preserve"> 0.21</w:t>
+            </w:r>
+          </w:p>
+        </w:tc>
+      </w:tr>
+      <w:tr>
+        <w:trPr>
+          <w:gridAfter w:val="1"/>
+          <w:wAfter w:w="85" w:type="dxa"/>
+          <w:jc w:val="center"/>
+        </w:trPr>
+        <w:tc>
+          <w:tcPr>
+            <w:tcW w:w="2333" w:type="dxa"/>
+            <w:gridSpan w:val="2"/>
+            <w:tcBorders>
+              <w:top w:val="none" w:sz="0" w:space="0" w:color="000000"/>
+              <w:left w:val="none" w:sz="0" w:space="0" w:color="000000"/>
+              <w:bottom w:val="none" w:sz="0" w:space="0" w:color="000000"/>
+              <w:right w:val="none" w:sz="0" w:space="0" w:color="000000"/>
+            </w:tcBorders>
+            <w:shd w:val="clear" w:color="auto" w:fill="FFFFFF"/>
+            <w:tcMar>
+              <w:top w:w="0" w:type="dxa"/>
+              <w:left w:w="0" w:type="dxa"/>
+              <w:bottom w:w="0" w:type="dxa"/>
+              <w:right w:w="0" w:type="dxa"/>
+            </w:tcMar>
+            <w:vAlign w:val="center"/>
+          </w:tcPr>
+          <w:p>
+            <w:pPr>
+              <w:pBdr>
+                <w:top w:val="none" w:sz="0" w:space="0" w:color="000000"/>
+                <w:left w:val="none" w:sz="0" w:space="0" w:color="000000"/>
+                <w:bottom w:val="none" w:sz="0" w:space="0" w:color="000000"/>
+                <w:right w:val="none" w:sz="0" w:space="0" w:color="000000"/>
+              </w:pBdr>
+              <w:spacing w:before="100" w:after="100"/>
+              <w:ind w:left="100" w:right="100"/>
+              <w:jc w:val="center"/>
+            </w:pPr>
+            <w:r>
+              <w:rPr>
+                <w:rFonts w:ascii="Times New Roman" w:eastAsia="Times New Roman" w:hAnsi="Times New Roman" w:cs="Times New Roman"/>
+                <w:color w:val="000000"/>
+                <w:sz w:val="22"/>
+                <w:szCs w:val="22"/>
+              </w:rPr>
+              <w:t>Missing</w:t>
+            </w:r>
+          </w:p>
+        </w:tc>
+        <w:tc>
+          <w:tcPr>
+            <w:tcW w:w="2333" w:type="dxa"/>
+            <w:gridSpan w:val="2"/>
+            <w:tcBorders>
+              <w:top w:val="none" w:sz="0" w:space="0" w:color="000000"/>
+              <w:left w:val="none" w:sz="0" w:space="0" w:color="000000"/>
+              <w:bottom w:val="none" w:sz="0" w:space="0" w:color="000000"/>
+              <w:right w:val="none" w:sz="0" w:space="0" w:color="000000"/>
+            </w:tcBorders>
+            <w:shd w:val="clear" w:color="auto" w:fill="FFFFFF"/>
+            <w:tcMar>
+              <w:top w:w="0" w:type="dxa"/>
+              <w:left w:w="0" w:type="dxa"/>
+              <w:bottom w:w="0" w:type="dxa"/>
+              <w:right w:w="0" w:type="dxa"/>
+            </w:tcMar>
+            <w:vAlign w:val="center"/>
+          </w:tcPr>
+          <w:p>
+            <w:pPr>
+              <w:pBdr>
+                <w:top w:val="none" w:sz="0" w:space="0" w:color="000000"/>
+                <w:left w:val="none" w:sz="0" w:space="0" w:color="000000"/>
+                <w:bottom w:val="none" w:sz="0" w:space="0" w:color="000000"/>
+                <w:right w:val="none" w:sz="0" w:space="0" w:color="000000"/>
+              </w:pBdr>
+              <w:spacing w:before="100" w:after="100"/>
+              <w:ind w:left="100" w:right="100"/>
+              <w:jc w:val="center"/>
+            </w:pPr>
+            <w:r>
+              <w:rPr>
+                <w:rFonts w:ascii="Times New Roman" w:eastAsia="Times New Roman" w:hAnsi="Times New Roman" w:cs="Times New Roman"/>
+                <w:color w:val="000000"/>
+                <w:sz w:val="22"/>
+                <w:szCs w:val="22"/>
+              </w:rPr>
+              <w:t>875</w:t>
+            </w:r>
+          </w:p>
+        </w:tc>
+        <w:tc>
+          <w:tcPr>
+            <w:tcW w:w="2333" w:type="dxa"/>
+            <w:tcBorders>
+              <w:top w:val="none" w:sz="0" w:space="0" w:color="000000"/>
+              <w:left w:val="none" w:sz="0" w:space="0" w:color="000000"/>
+              <w:bottom w:val="none" w:sz="0" w:space="0" w:color="000000"/>
+              <w:right w:val="none" w:sz="0" w:space="0" w:color="000000"/>
+            </w:tcBorders>
+            <w:shd w:val="clear" w:color="auto" w:fill="FFFFFF"/>
+            <w:tcMar>
+              <w:top w:w="0" w:type="dxa"/>
+              <w:left w:w="0" w:type="dxa"/>
+              <w:bottom w:w="0" w:type="dxa"/>
+              <w:right w:w="0" w:type="dxa"/>
+            </w:tcMar>
+            <w:vAlign w:val="center"/>
+          </w:tcPr>
+          <w:p>
+            <w:pPr>
+              <w:pBdr>
+                <w:top w:val="none" w:sz="0" w:space="0" w:color="000000"/>
+                <w:left w:val="none" w:sz="0" w:space="0" w:color="000000"/>
+                <w:bottom w:val="none" w:sz="0" w:space="0" w:color="000000"/>
+                <w:right w:val="none" w:sz="0" w:space="0" w:color="000000"/>
+              </w:pBdr>
+              <w:spacing w:before="100" w:after="100"/>
+              <w:ind w:left="100" w:right="100"/>
+              <w:jc w:val="center"/>
+            </w:pPr>
+            <w:r>
+              <w:rPr>
+                <w:rFonts w:ascii="Times New Roman" w:eastAsia="Times New Roman" w:hAnsi="Times New Roman" w:cs="Times New Roman"/>
+                <w:color w:val="000000"/>
+                <w:sz w:val="22"/>
+                <w:szCs w:val="22"/>
+              </w:rPr>
+              <w:t>951</w:t>
+            </w:r>
+          </w:p>
+        </w:tc>
+        <w:tc>
+          <w:tcPr>
+            <w:tcW w:w="2333" w:type="dxa"/>
+            <w:tcBorders>
+              <w:top w:val="none" w:sz="0" w:space="0" w:color="000000"/>
+              <w:left w:val="none" w:sz="0" w:space="0" w:color="000000"/>
+              <w:bottom w:val="none" w:sz="0" w:space="0" w:color="000000"/>
+              <w:right w:val="none" w:sz="0" w:space="0" w:color="000000"/>
+            </w:tcBorders>
+            <w:shd w:val="clear" w:color="auto" w:fill="FFFFFF"/>
+            <w:tcMar>
+              <w:top w:w="0" w:type="dxa"/>
+              <w:left w:w="0" w:type="dxa"/>
+              <w:bottom w:w="0" w:type="dxa"/>
+              <w:right w:w="0" w:type="dxa"/>
+            </w:tcMar>
+            <w:vAlign w:val="center"/>
+          </w:tcPr>
+          <w:p>
+            <w:pPr>
+              <w:pBdr>
+                <w:top w:val="none" w:sz="0" w:space="0" w:color="000000"/>
+                <w:left w:val="none" w:sz="0" w:space="0" w:color="000000"/>
+                <w:bottom w:val="none" w:sz="0" w:space="0" w:color="000000"/>
+                <w:right w:val="none" w:sz="0" w:space="0" w:color="000000"/>
+              </w:pBdr>
+              <w:spacing w:before="100" w:after="100"/>
+              <w:ind w:left="100" w:right="100"/>
+              <w:jc w:val="center"/>
+            </w:pPr>
+            <w:r>
+              <w:rPr>
+                <w:rFonts w:ascii="Times New Roman" w:eastAsia="Times New Roman" w:hAnsi="Times New Roman" w:cs="Times New Roman"/>
+                <w:color w:val="000000"/>
+                <w:sz w:val="22"/>
+                <w:szCs w:val="22"/>
+              </w:rPr>
+              <w:t>92.01</w:t>
             </w:r>
           </w:p>
         </w:tc>
@@ -27940,7 +28413,7 @@
                 <w:sz w:val="22"/>
                 <w:szCs w:val="22"/>
               </w:rPr>
-              <w:t>5</w:t>
+              <w:t>7</w:t>
             </w:r>
           </w:p>
         </w:tc>
@@ -28058,7 +28531,7 @@
                 <w:sz w:val="22"/>
                 <w:szCs w:val="22"/>
               </w:rPr>
-              <w:t>832</w:t>
+              <w:t>875</w:t>
             </w:r>
           </w:p>
         </w:tc>
@@ -28281,7 +28754,7 @@
                 <w:sz w:val="22"/>
                 <w:szCs w:val="22"/>
               </w:rPr>
-              <w:t>In the past month</w:t>
+              <w:t>In the past week</w:t>
             </w:r>
           </w:p>
         </w:tc>
@@ -28323,7 +28796,7 @@
                 <w:sz w:val="22"/>
                 <w:szCs w:val="22"/>
               </w:rPr>
-              <w:t xml:space="preserve"> 10</w:t>
+              <w:t xml:space="preserve">  6</w:t>
             </w:r>
           </w:p>
         </w:tc>
@@ -28364,7 +28837,7 @@
                 <w:sz w:val="22"/>
                 <w:szCs w:val="22"/>
               </w:rPr>
-              <w:t xml:space="preserve"> 10</w:t>
+              <w:t xml:space="preserve">  6</w:t>
             </w:r>
           </w:p>
         </w:tc>
@@ -28405,7 +28878,7 @@
                 <w:sz w:val="22"/>
                 <w:szCs w:val="22"/>
               </w:rPr>
-              <w:t xml:space="preserve"> 1.11</w:t>
+              <w:t xml:space="preserve"> 0.63</w:t>
             </w:r>
           </w:p>
         </w:tc>
@@ -28454,7 +28927,7 @@
                 <w:sz w:val="22"/>
                 <w:szCs w:val="22"/>
               </w:rPr>
-              <w:t>In the past year but more than a month ago</w:t>
+              <w:t>In the past month</w:t>
             </w:r>
           </w:p>
         </w:tc>
@@ -28496,7 +28969,7 @@
                 <w:sz w:val="22"/>
                 <w:szCs w:val="22"/>
               </w:rPr>
-              <w:t xml:space="preserve"> 21</w:t>
+              <w:t xml:space="preserve"> 10</w:t>
             </w:r>
           </w:p>
         </w:tc>
@@ -28537,7 +29010,7 @@
                 <w:sz w:val="22"/>
                 <w:szCs w:val="22"/>
               </w:rPr>
-              <w:t xml:space="preserve"> 31</w:t>
+              <w:t xml:space="preserve"> 16</w:t>
             </w:r>
           </w:p>
         </w:tc>
@@ -28578,7 +29051,7 @@
                 <w:sz w:val="22"/>
                 <w:szCs w:val="22"/>
               </w:rPr>
-              <w:t xml:space="preserve"> 2.34</w:t>
+              <w:t xml:space="preserve"> 1.05</w:t>
             </w:r>
           </w:p>
         </w:tc>
@@ -28627,7 +29100,7 @@
                 <w:sz w:val="22"/>
                 <w:szCs w:val="22"/>
               </w:rPr>
-              <w:t>1-5 years ago</w:t>
+              <w:t>In the past year but more than a month ago</w:t>
             </w:r>
           </w:p>
         </w:tc>
@@ -28669,7 +29142,7 @@
                 <w:sz w:val="22"/>
                 <w:szCs w:val="22"/>
               </w:rPr>
-              <w:t xml:space="preserve"> 30</w:t>
+              <w:t xml:space="preserve"> 21</w:t>
             </w:r>
           </w:p>
         </w:tc>
@@ -28710,7 +29183,7 @@
                 <w:sz w:val="22"/>
                 <w:szCs w:val="22"/>
               </w:rPr>
-              <w:t xml:space="preserve"> 61</w:t>
+              <w:t xml:space="preserve"> 37</w:t>
             </w:r>
           </w:p>
         </w:tc>
@@ -28751,7 +29224,7 @@
                 <w:sz w:val="22"/>
                 <w:szCs w:val="22"/>
               </w:rPr>
-              <w:t xml:space="preserve"> 3.34</w:t>
+              <w:t xml:space="preserve"> 2.21</w:t>
             </w:r>
           </w:p>
         </w:tc>
@@ -28800,7 +29273,7 @@
                 <w:sz w:val="22"/>
                 <w:szCs w:val="22"/>
               </w:rPr>
-              <w:t>10 or more years ago</w:t>
+              <w:t>1-5 years ago</w:t>
             </w:r>
           </w:p>
         </w:tc>
@@ -28842,7 +29315,7 @@
                 <w:sz w:val="22"/>
                 <w:szCs w:val="22"/>
               </w:rPr>
-              <w:t xml:space="preserve">  4</w:t>
+              <w:t xml:space="preserve"> 31</w:t>
             </w:r>
           </w:p>
         </w:tc>
@@ -28883,7 +29356,7 @@
                 <w:sz w:val="22"/>
                 <w:szCs w:val="22"/>
               </w:rPr>
-              <w:t xml:space="preserve"> 65</w:t>
+              <w:t xml:space="preserve"> 68</w:t>
             </w:r>
           </w:p>
         </w:tc>
@@ -28924,7 +29397,7 @@
                 <w:sz w:val="22"/>
                 <w:szCs w:val="22"/>
               </w:rPr>
-              <w:t xml:space="preserve"> 0.44</w:t>
+              <w:t xml:space="preserve"> 3.26</w:t>
             </w:r>
           </w:p>
         </w:tc>
@@ -28973,7 +29446,7 @@
                 <w:sz w:val="22"/>
                 <w:szCs w:val="22"/>
               </w:rPr>
-              <w:t>Don’t know</w:t>
+              <w:t>5-10 years ago</w:t>
             </w:r>
           </w:p>
         </w:tc>
@@ -29056,7 +29529,7 @@
                 <w:sz w:val="22"/>
                 <w:szCs w:val="22"/>
               </w:rPr>
-              <w:t xml:space="preserve"> 67</w:t>
+              <w:t xml:space="preserve"> 70</w:t>
             </w:r>
           </w:p>
         </w:tc>
@@ -29097,7 +29570,7 @@
                 <w:sz w:val="22"/>
                 <w:szCs w:val="22"/>
               </w:rPr>
-              <w:t xml:space="preserve"> 0.22</w:t>
+              <w:t xml:space="preserve"> 0.21</w:t>
             </w:r>
           </w:p>
         </w:tc>
@@ -29146,7 +29619,7 @@
                 <w:sz w:val="22"/>
                 <w:szCs w:val="22"/>
               </w:rPr>
-              <w:t>Missing</w:t>
+              <w:t>10 or more years ago</w:t>
             </w:r>
           </w:p>
         </w:tc>
@@ -29188,7 +29661,7 @@
                 <w:sz w:val="22"/>
                 <w:szCs w:val="22"/>
               </w:rPr>
-              <w:t>832</w:t>
+              <w:t xml:space="preserve">  4</w:t>
             </w:r>
           </w:p>
         </w:tc>
@@ -29229,7 +29702,7 @@
                 <w:sz w:val="22"/>
                 <w:szCs w:val="22"/>
               </w:rPr>
-              <w:t>899</w:t>
+              <w:t xml:space="preserve"> 74</w:t>
             </w:r>
           </w:p>
         </w:tc>
@@ -29270,7 +29743,354 @@
                 <w:sz w:val="22"/>
                 <w:szCs w:val="22"/>
               </w:rPr>
-              <w:t>92.55</w:t>
+              <w:t xml:space="preserve"> 0.42</w:t>
+            </w:r>
+          </w:p>
+        </w:tc>
+      </w:tr>
+      <w:tr>
+        <w:trPr>
+          <w:gridAfter w:val="1"/>
+          <w:wAfter w:w="85" w:type="dxa"/>
+          <w:jc w:val="center"/>
+        </w:trPr>
+        <w:tc>
+          <w:tcPr>
+            <w:tcW w:w="2333" w:type="dxa"/>
+            <w:gridSpan w:val="2"/>
+            <w:tcBorders>
+              <w:top w:val="none" w:sz="0" w:space="0" w:color="000000"/>
+              <w:left w:val="none" w:sz="0" w:space="0" w:color="000000"/>
+              <w:bottom w:val="none" w:sz="0" w:space="0" w:color="000000"/>
+              <w:right w:val="none" w:sz="0" w:space="0" w:color="000000"/>
+            </w:tcBorders>
+            <w:shd w:val="clear" w:color="auto" w:fill="FFFFFF"/>
+            <w:tcMar>
+              <w:top w:w="0" w:type="dxa"/>
+              <w:left w:w="0" w:type="dxa"/>
+              <w:bottom w:w="0" w:type="dxa"/>
+              <w:right w:w="0" w:type="dxa"/>
+            </w:tcMar>
+            <w:vAlign w:val="center"/>
+          </w:tcPr>
+          <w:p>
+            <w:pPr>
+              <w:pBdr>
+                <w:top w:val="none" w:sz="0" w:space="0" w:color="000000"/>
+                <w:left w:val="none" w:sz="0" w:space="0" w:color="000000"/>
+                <w:bottom w:val="none" w:sz="0" w:space="0" w:color="000000"/>
+                <w:right w:val="none" w:sz="0" w:space="0" w:color="000000"/>
+              </w:pBdr>
+              <w:spacing w:before="100" w:after="100"/>
+              <w:ind w:left="100" w:right="100"/>
+              <w:jc w:val="center"/>
+            </w:pPr>
+            <w:r>
+              <w:rPr>
+                <w:rFonts w:ascii="Times New Roman" w:eastAsia="Times New Roman" w:hAnsi="Times New Roman" w:cs="Times New Roman"/>
+                <w:color w:val="000000"/>
+                <w:sz w:val="22"/>
+                <w:szCs w:val="22"/>
+              </w:rPr>
+              <w:t>Don’t know</w:t>
+            </w:r>
+          </w:p>
+        </w:tc>
+        <w:tc>
+          <w:tcPr>
+            <w:tcW w:w="2333" w:type="dxa"/>
+            <w:gridSpan w:val="2"/>
+            <w:tcBorders>
+              <w:top w:val="none" w:sz="0" w:space="0" w:color="000000"/>
+              <w:left w:val="none" w:sz="0" w:space="0" w:color="000000"/>
+              <w:bottom w:val="none" w:sz="0" w:space="0" w:color="000000"/>
+              <w:right w:val="none" w:sz="0" w:space="0" w:color="000000"/>
+            </w:tcBorders>
+            <w:shd w:val="clear" w:color="auto" w:fill="FFFFFF"/>
+            <w:tcMar>
+              <w:top w:w="0" w:type="dxa"/>
+              <w:left w:w="0" w:type="dxa"/>
+              <w:bottom w:w="0" w:type="dxa"/>
+              <w:right w:w="0" w:type="dxa"/>
+            </w:tcMar>
+            <w:vAlign w:val="center"/>
+          </w:tcPr>
+          <w:p>
+            <w:pPr>
+              <w:pBdr>
+                <w:top w:val="none" w:sz="0" w:space="0" w:color="000000"/>
+                <w:left w:val="none" w:sz="0" w:space="0" w:color="000000"/>
+                <w:bottom w:val="none" w:sz="0" w:space="0" w:color="000000"/>
+                <w:right w:val="none" w:sz="0" w:space="0" w:color="000000"/>
+              </w:pBdr>
+              <w:spacing w:before="100" w:after="100"/>
+              <w:ind w:left="100" w:right="100"/>
+              <w:jc w:val="center"/>
+            </w:pPr>
+            <w:r>
+              <w:rPr>
+                <w:rFonts w:ascii="Times New Roman" w:eastAsia="Times New Roman" w:hAnsi="Times New Roman" w:cs="Times New Roman"/>
+                <w:color w:val="000000"/>
+                <w:sz w:val="22"/>
+                <w:szCs w:val="22"/>
+              </w:rPr>
+              <w:t xml:space="preserve">  2</w:t>
+            </w:r>
+          </w:p>
+        </w:tc>
+        <w:tc>
+          <w:tcPr>
+            <w:tcW w:w="2333" w:type="dxa"/>
+            <w:tcBorders>
+              <w:top w:val="none" w:sz="0" w:space="0" w:color="000000"/>
+              <w:left w:val="none" w:sz="0" w:space="0" w:color="000000"/>
+              <w:bottom w:val="none" w:sz="0" w:space="0" w:color="000000"/>
+              <w:right w:val="none" w:sz="0" w:space="0" w:color="000000"/>
+            </w:tcBorders>
+            <w:shd w:val="clear" w:color="auto" w:fill="FFFFFF"/>
+            <w:tcMar>
+              <w:top w:w="0" w:type="dxa"/>
+              <w:left w:w="0" w:type="dxa"/>
+              <w:bottom w:w="0" w:type="dxa"/>
+              <w:right w:w="0" w:type="dxa"/>
+            </w:tcMar>
+            <w:vAlign w:val="center"/>
+          </w:tcPr>
+          <w:p>
+            <w:pPr>
+              <w:pBdr>
+                <w:top w:val="none" w:sz="0" w:space="0" w:color="000000"/>
+                <w:left w:val="none" w:sz="0" w:space="0" w:color="000000"/>
+                <w:bottom w:val="none" w:sz="0" w:space="0" w:color="000000"/>
+                <w:right w:val="none" w:sz="0" w:space="0" w:color="000000"/>
+              </w:pBdr>
+              <w:spacing w:before="100" w:after="100"/>
+              <w:ind w:left="100" w:right="100"/>
+              <w:jc w:val="center"/>
+            </w:pPr>
+            <w:r>
+              <w:rPr>
+                <w:rFonts w:ascii="Times New Roman" w:eastAsia="Times New Roman" w:hAnsi="Times New Roman" w:cs="Times New Roman"/>
+                <w:color w:val="000000"/>
+                <w:sz w:val="22"/>
+                <w:szCs w:val="22"/>
+              </w:rPr>
+              <w:t xml:space="preserve"> 76</w:t>
+            </w:r>
+          </w:p>
+        </w:tc>
+        <w:tc>
+          <w:tcPr>
+            <w:tcW w:w="2333" w:type="dxa"/>
+            <w:tcBorders>
+              <w:top w:val="none" w:sz="0" w:space="0" w:color="000000"/>
+              <w:left w:val="none" w:sz="0" w:space="0" w:color="000000"/>
+              <w:bottom w:val="none" w:sz="0" w:space="0" w:color="000000"/>
+              <w:right w:val="none" w:sz="0" w:space="0" w:color="000000"/>
+            </w:tcBorders>
+            <w:shd w:val="clear" w:color="auto" w:fill="FFFFFF"/>
+            <w:tcMar>
+              <w:top w:w="0" w:type="dxa"/>
+              <w:left w:w="0" w:type="dxa"/>
+              <w:bottom w:w="0" w:type="dxa"/>
+              <w:right w:w="0" w:type="dxa"/>
+            </w:tcMar>
+            <w:vAlign w:val="center"/>
+          </w:tcPr>
+          <w:p>
+            <w:pPr>
+              <w:pBdr>
+                <w:top w:val="none" w:sz="0" w:space="0" w:color="000000"/>
+                <w:left w:val="none" w:sz="0" w:space="0" w:color="000000"/>
+                <w:bottom w:val="none" w:sz="0" w:space="0" w:color="000000"/>
+                <w:right w:val="none" w:sz="0" w:space="0" w:color="000000"/>
+              </w:pBdr>
+              <w:spacing w:before="100" w:after="100"/>
+              <w:ind w:left="100" w:right="100"/>
+              <w:jc w:val="center"/>
+            </w:pPr>
+            <w:r>
+              <w:rPr>
+                <w:rFonts w:ascii="Times New Roman" w:eastAsia="Times New Roman" w:hAnsi="Times New Roman" w:cs="Times New Roman"/>
+                <w:color w:val="000000"/>
+                <w:sz w:val="22"/>
+                <w:szCs w:val="22"/>
+              </w:rPr>
+              <w:t xml:space="preserve"> 0.21</w:t>
+            </w:r>
+          </w:p>
+        </w:tc>
+      </w:tr>
+      <w:tr>
+        <w:trPr>
+          <w:gridAfter w:val="1"/>
+          <w:wAfter w:w="85" w:type="dxa"/>
+          <w:jc w:val="center"/>
+        </w:trPr>
+        <w:tc>
+          <w:tcPr>
+            <w:tcW w:w="2333" w:type="dxa"/>
+            <w:gridSpan w:val="2"/>
+            <w:tcBorders>
+              <w:top w:val="none" w:sz="0" w:space="0" w:color="000000"/>
+              <w:left w:val="none" w:sz="0" w:space="0" w:color="000000"/>
+              <w:bottom w:val="none" w:sz="0" w:space="0" w:color="000000"/>
+              <w:right w:val="none" w:sz="0" w:space="0" w:color="000000"/>
+            </w:tcBorders>
+            <w:shd w:val="clear" w:color="auto" w:fill="FFFFFF"/>
+            <w:tcMar>
+              <w:top w:w="0" w:type="dxa"/>
+              <w:left w:w="0" w:type="dxa"/>
+              <w:bottom w:w="0" w:type="dxa"/>
+              <w:right w:w="0" w:type="dxa"/>
+            </w:tcMar>
+            <w:vAlign w:val="center"/>
+          </w:tcPr>
+          <w:p>
+            <w:pPr>
+              <w:pBdr>
+                <w:top w:val="none" w:sz="0" w:space="0" w:color="000000"/>
+                <w:left w:val="none" w:sz="0" w:space="0" w:color="000000"/>
+                <w:bottom w:val="none" w:sz="0" w:space="0" w:color="000000"/>
+                <w:right w:val="none" w:sz="0" w:space="0" w:color="000000"/>
+              </w:pBdr>
+              <w:spacing w:before="100" w:after="100"/>
+              <w:ind w:left="100" w:right="100"/>
+              <w:jc w:val="center"/>
+            </w:pPr>
+            <w:r>
+              <w:rPr>
+                <w:rFonts w:ascii="Times New Roman" w:eastAsia="Times New Roman" w:hAnsi="Times New Roman" w:cs="Times New Roman"/>
+                <w:color w:val="000000"/>
+                <w:sz w:val="22"/>
+                <w:szCs w:val="22"/>
+              </w:rPr>
+              <w:lastRenderedPageBreak/>
+              <w:t>Missing</w:t>
+            </w:r>
+          </w:p>
+        </w:tc>
+        <w:tc>
+          <w:tcPr>
+            <w:tcW w:w="2333" w:type="dxa"/>
+            <w:gridSpan w:val="2"/>
+            <w:tcBorders>
+              <w:top w:val="none" w:sz="0" w:space="0" w:color="000000"/>
+              <w:left w:val="none" w:sz="0" w:space="0" w:color="000000"/>
+              <w:bottom w:val="none" w:sz="0" w:space="0" w:color="000000"/>
+              <w:right w:val="none" w:sz="0" w:space="0" w:color="000000"/>
+            </w:tcBorders>
+            <w:shd w:val="clear" w:color="auto" w:fill="FFFFFF"/>
+            <w:tcMar>
+              <w:top w:w="0" w:type="dxa"/>
+              <w:left w:w="0" w:type="dxa"/>
+              <w:bottom w:w="0" w:type="dxa"/>
+              <w:right w:w="0" w:type="dxa"/>
+            </w:tcMar>
+            <w:vAlign w:val="center"/>
+          </w:tcPr>
+          <w:p>
+            <w:pPr>
+              <w:pBdr>
+                <w:top w:val="none" w:sz="0" w:space="0" w:color="000000"/>
+                <w:left w:val="none" w:sz="0" w:space="0" w:color="000000"/>
+                <w:bottom w:val="none" w:sz="0" w:space="0" w:color="000000"/>
+                <w:right w:val="none" w:sz="0" w:space="0" w:color="000000"/>
+              </w:pBdr>
+              <w:spacing w:before="100" w:after="100"/>
+              <w:ind w:left="100" w:right="100"/>
+              <w:jc w:val="center"/>
+            </w:pPr>
+            <w:r>
+              <w:rPr>
+                <w:rFonts w:ascii="Times New Roman" w:eastAsia="Times New Roman" w:hAnsi="Times New Roman" w:cs="Times New Roman"/>
+                <w:color w:val="000000"/>
+                <w:sz w:val="22"/>
+                <w:szCs w:val="22"/>
+              </w:rPr>
+              <w:t>875</w:t>
+            </w:r>
+          </w:p>
+        </w:tc>
+        <w:tc>
+          <w:tcPr>
+            <w:tcW w:w="2333" w:type="dxa"/>
+            <w:tcBorders>
+              <w:top w:val="none" w:sz="0" w:space="0" w:color="000000"/>
+              <w:left w:val="none" w:sz="0" w:space="0" w:color="000000"/>
+              <w:bottom w:val="none" w:sz="0" w:space="0" w:color="000000"/>
+              <w:right w:val="none" w:sz="0" w:space="0" w:color="000000"/>
+            </w:tcBorders>
+            <w:shd w:val="clear" w:color="auto" w:fill="FFFFFF"/>
+            <w:tcMar>
+              <w:top w:w="0" w:type="dxa"/>
+              <w:left w:w="0" w:type="dxa"/>
+              <w:bottom w:w="0" w:type="dxa"/>
+              <w:right w:w="0" w:type="dxa"/>
+            </w:tcMar>
+            <w:vAlign w:val="center"/>
+          </w:tcPr>
+          <w:p>
+            <w:pPr>
+              <w:pBdr>
+                <w:top w:val="none" w:sz="0" w:space="0" w:color="000000"/>
+                <w:left w:val="none" w:sz="0" w:space="0" w:color="000000"/>
+                <w:bottom w:val="none" w:sz="0" w:space="0" w:color="000000"/>
+                <w:right w:val="none" w:sz="0" w:space="0" w:color="000000"/>
+              </w:pBdr>
+              <w:spacing w:before="100" w:after="100"/>
+              <w:ind w:left="100" w:right="100"/>
+              <w:jc w:val="center"/>
+            </w:pPr>
+            <w:r>
+              <w:rPr>
+                <w:rFonts w:ascii="Times New Roman" w:eastAsia="Times New Roman" w:hAnsi="Times New Roman" w:cs="Times New Roman"/>
+                <w:color w:val="000000"/>
+                <w:sz w:val="22"/>
+                <w:szCs w:val="22"/>
+              </w:rPr>
+              <w:t>951</w:t>
+            </w:r>
+          </w:p>
+        </w:tc>
+        <w:tc>
+          <w:tcPr>
+            <w:tcW w:w="2333" w:type="dxa"/>
+            <w:tcBorders>
+              <w:top w:val="none" w:sz="0" w:space="0" w:color="000000"/>
+              <w:left w:val="none" w:sz="0" w:space="0" w:color="000000"/>
+              <w:bottom w:val="none" w:sz="0" w:space="0" w:color="000000"/>
+              <w:right w:val="none" w:sz="0" w:space="0" w:color="000000"/>
+            </w:tcBorders>
+            <w:shd w:val="clear" w:color="auto" w:fill="FFFFFF"/>
+            <w:tcMar>
+              <w:top w:w="0" w:type="dxa"/>
+              <w:left w:w="0" w:type="dxa"/>
+              <w:bottom w:w="0" w:type="dxa"/>
+              <w:right w:w="0" w:type="dxa"/>
+            </w:tcMar>
+            <w:vAlign w:val="center"/>
+          </w:tcPr>
+          <w:p>
+            <w:pPr>
+              <w:pBdr>
+                <w:top w:val="none" w:sz="0" w:space="0" w:color="000000"/>
+                <w:left w:val="none" w:sz="0" w:space="0" w:color="000000"/>
+                <w:bottom w:val="none" w:sz="0" w:space="0" w:color="000000"/>
+                <w:right w:val="none" w:sz="0" w:space="0" w:color="000000"/>
+              </w:pBdr>
+              <w:spacing w:before="100" w:after="100"/>
+              <w:ind w:left="100" w:right="100"/>
+              <w:jc w:val="center"/>
+            </w:pPr>
+            <w:r>
+              <w:rPr>
+                <w:rFonts w:ascii="Times New Roman" w:eastAsia="Times New Roman" w:hAnsi="Times New Roman" w:cs="Times New Roman"/>
+                <w:color w:val="000000"/>
+                <w:sz w:val="22"/>
+                <w:szCs w:val="22"/>
+              </w:rPr>
+              <w:t>92.01</w:t>
             </w:r>
           </w:p>
         </w:tc>
@@ -29290,7 +30110,7 @@
 </file>
 
 <file path=word/numbering.xml><?xml version="1.0" encoding="utf-8"?>
-<w:numbering xmlns:wpc="http://schemas.microsoft.com/office/word/2010/wordprocessingCanvas" xmlns:cx="http://schemas.microsoft.com/office/drawing/2014/chartex" xmlns:cx1="http://schemas.microsoft.com/office/drawing/2015/9/8/chartex" xmlns:cx2="http://schemas.microsoft.com/office/drawing/2015/10/21/chartex" xmlns:cx3="http://schemas.microsoft.com/office/drawing/2016/5/9/chartex" xmlns:cx4="http://schemas.microsoft.com/office/drawing/2016/5/10/chartex" xmlns:cx5="http://schemas.microsoft.com/office/drawing/2016/5/11/chartex" xmlns:cx6="http://schemas.microsoft.com/office/drawing/2016/5/12/chartex" xmlns:cx7="http://schemas.microsoft.com/office/drawing/2016/5/13/chartex" xmlns:cx8="http://schemas.microsoft.com/office/drawing/2016/5/14/chartex" xmlns:mc="http://schemas.openxmlformats.org/markup-compatibility/2006" xmlns:aink="http://schemas.microsoft.com/office/drawing/2016/ink" xmlns:am3d="http://schemas.microsoft.com/office/drawing/2017/model3d" xmlns:o="urn:schemas-microsoft-com:office:office" xmlns:oel="http://schemas.microsoft.com/office/2019/extlst" xmlns:r="http://schemas.openxmlformats.org/officeDocument/2006/relationships" xmlns:m="http://schemas.openxmlformats.org/officeDocument/2006/math" xmlns:v="urn:schemas-microsoft-com:vml" xmlns:wp14="http://schemas.microsoft.com/office/word/2010/wordprocessingDrawing" xmlns:wp="http://schemas.openxmlformats.org/drawingml/2006/wordprocessingDrawing" xmlns:w10="urn:schemas-microsoft-com:office:word" xmlns:w="http://schemas.openxmlformats.org/wordprocessingml/2006/main" xmlns:w14="http://schemas.microsoft.com/office/word/2010/wordml" xmlns:w15="http://schemas.microsoft.com/office/word/2012/wordml" xmlns:w16cex="http://schemas.microsoft.com/office/word/2018/wordml/cex" xmlns:w16cid="http://schemas.microsoft.com/office/word/2016/wordml/cid" xmlns:w16="http://schemas.microsoft.com/office/word/2018/wordml" xmlns:w16du="http://schemas.microsoft.com/office/word/2023/wordml/word16du" xmlns:w16sdtdh="http://schemas.microsoft.com/office/word/2020/wordml/sdtdatahash" xmlns:w16se="http://schemas.microsoft.com/office/word/2015/wordml/symex" xmlns:wpg="http://schemas.microsoft.com/office/word/2010/wordprocessingGroup" xmlns:wpi="http://schemas.microsoft.com/office/word/2010/wordprocessingInk" xmlns:wne="http://schemas.microsoft.com/office/word/2006/wordml" xmlns:wps="http://schemas.microsoft.com/office/word/2010/wordprocessingShape" mc:Ignorable="w14 w15 w16se w16cid w16 w16cex w16sdtdh wp14">
+<w:numbering xmlns:wpc="http://schemas.microsoft.com/office/word/2010/wordprocessingCanvas" xmlns:cx="http://schemas.microsoft.com/office/drawing/2014/chartex" xmlns:cx1="http://schemas.microsoft.com/office/drawing/2015/9/8/chartex" xmlns:cx2="http://schemas.microsoft.com/office/drawing/2015/10/21/chartex" xmlns:cx3="http://schemas.microsoft.com/office/drawing/2016/5/9/chartex" xmlns:cx4="http://schemas.microsoft.com/office/drawing/2016/5/10/chartex" xmlns:cx5="http://schemas.microsoft.com/office/drawing/2016/5/11/chartex" xmlns:cx6="http://schemas.microsoft.com/office/drawing/2016/5/12/chartex" xmlns:cx7="http://schemas.microsoft.com/office/drawing/2016/5/13/chartex" xmlns:cx8="http://schemas.microsoft.com/office/drawing/2016/5/14/chartex" xmlns:mc="http://schemas.openxmlformats.org/markup-compatibility/2006" xmlns:aink="http://schemas.microsoft.com/office/drawing/2016/ink" xmlns:am3d="http://schemas.microsoft.com/office/drawing/2017/model3d" xmlns:o="urn:schemas-microsoft-com:office:office" xmlns:oel="http://schemas.microsoft.com/office/2019/extlst" xmlns:r="http://schemas.openxmlformats.org/officeDocument/2006/relationships" xmlns:m="http://schemas.openxmlformats.org/officeDocument/2006/math" xmlns:v="urn:schemas-microsoft-com:vml" xmlns:wp14="http://schemas.microsoft.com/office/word/2010/wordprocessingDrawing" xmlns:wp="http://schemas.openxmlformats.org/drawingml/2006/wordprocessingDrawing" xmlns:w10="urn:schemas-microsoft-com:office:word" xmlns:w="http://schemas.openxmlformats.org/wordprocessingml/2006/main" xmlns:w14="http://schemas.microsoft.com/office/word/2010/wordml" xmlns:w15="http://schemas.microsoft.com/office/word/2012/wordml" xmlns:w16cex="http://schemas.microsoft.com/office/word/2018/wordml/cex" xmlns:w16cid="http://schemas.microsoft.com/office/word/2016/wordml/cid" xmlns:w16="http://schemas.microsoft.com/office/word/2018/wordml" xmlns:w16sdtdh="http://schemas.microsoft.com/office/word/2020/wordml/sdtdatahash" xmlns:w16se="http://schemas.microsoft.com/office/word/2015/wordml/symex" xmlns:wpg="http://schemas.microsoft.com/office/word/2010/wordprocessingGroup" xmlns:wpi="http://schemas.microsoft.com/office/word/2010/wordprocessingInk" xmlns:wne="http://schemas.microsoft.com/office/word/2006/wordml" xmlns:wps="http://schemas.microsoft.com/office/word/2010/wordprocessingShape" mc:Ignorable="w14 w15 w16se w16cid w16 w16cex w16sdtdh wp14">
   <w:abstractNum w:abstractNumId="0" w15:restartNumberingAfterBreak="0">
     <w:nsid w:val="07E925FD"/>
     <w:multiLevelType w:val="multilevel"/>
@@ -29552,13 +30372,13 @@
       </w:pPr>
     </w:lvl>
   </w:abstractNum>
-  <w:num w:numId="1" w16cid:durableId="1796214117">
+  <w:num w:numId="1" w16cid:durableId="246352973">
     <w:abstractNumId w:val="1"/>
   </w:num>
-  <w:num w:numId="2" w16cid:durableId="994646314">
+  <w:num w:numId="2" w16cid:durableId="1887837190">
     <w:abstractNumId w:val="2"/>
   </w:num>
-  <w:num w:numId="3" w16cid:durableId="1661039867">
+  <w:num w:numId="3" w16cid:durableId="15617543">
     <w:abstractNumId w:val="0"/>
   </w:num>
 </w:numbering>

</xml_diff>